<commit_message>
WeiboUser and Tag ready.
</commit_message>
<xml_diff>
--- a/docs/Transactional database.docx
+++ b/docs/Transactional database.docx
@@ -10,9 +10,6 @@
           <w:numId w:val="1"/>
         </w:numPr>
         <w:ind w:firstLineChars="0"/>
-        <w:rPr>
-          <w:rFonts w:hint="eastAsia"/>
-        </w:rPr>
       </w:pPr>
       <w:r>
         <w:rPr>
@@ -29,9 +26,6 @@
           <w:numId w:val="1"/>
         </w:numPr>
         <w:ind w:firstLineChars="0"/>
-        <w:rPr>
-          <w:rFonts w:hint="eastAsia"/>
-        </w:rPr>
       </w:pPr>
       <w:r>
         <w:rPr>
@@ -72,9 +66,6 @@
           <w:numId w:val="1"/>
         </w:numPr>
         <w:ind w:firstLineChars="0"/>
-        <w:rPr>
-          <w:rFonts w:hint="eastAsia"/>
-        </w:rPr>
       </w:pPr>
       <w:r>
         <w:rPr>
@@ -104,15 +95,26 @@
           <w:numId w:val="1"/>
         </w:numPr>
         <w:ind w:firstLineChars="0"/>
-        <w:rPr>
-          <w:rFonts w:hint="eastAsia"/>
-        </w:rPr>
-      </w:pPr>
-      <w:r>
-        <w:rPr>
-          <w:rFonts w:hint="eastAsia"/>
-        </w:rPr>
-        <w:t xml:space="preserve">Relationships ( EUser/VUser id, follower id, isGood), </w:t>
+      </w:pPr>
+      <w:r>
+        <w:rPr>
+          <w:rFonts w:hint="eastAsia"/>
+        </w:rPr>
+        <w:t>Relationships ( EUser/VUser id, follower id, is</w:t>
+      </w:r>
+      <w:r>
+        <w:rPr>
+          <w:rFonts w:hint="eastAsia"/>
+        </w:rPr>
+        <w:t>Active</w:t>
+      </w:r>
+      <w:bookmarkStart w:id="0" w:name="_GoBack"/>
+      <w:bookmarkEnd w:id="0"/>
+      <w:r>
+        <w:rPr>
+          <w:rFonts w:hint="eastAsia"/>
+        </w:rPr>
+        <w:t xml:space="preserve">), </w:t>
       </w:r>
       <w:r>
         <w:rPr>
@@ -129,9 +131,6 @@
           <w:numId w:val="1"/>
         </w:numPr>
         <w:ind w:firstLineChars="0"/>
-        <w:rPr>
-          <w:rFonts w:hint="eastAsia"/>
-        </w:rPr>
       </w:pPr>
       <w:r>
         <w:rPr>
@@ -148,9 +147,6 @@
           <w:numId w:val="1"/>
         </w:numPr>
         <w:ind w:firstLineChars="0"/>
-        <w:rPr>
-          <w:rFonts w:hint="eastAsia"/>
-        </w:rPr>
       </w:pPr>
       <w:r>
         <w:rPr>
@@ -180,9 +176,6 @@
           <w:numId w:val="1"/>
         </w:numPr>
         <w:ind w:firstLineChars="0"/>
-        <w:rPr>
-          <w:rFonts w:hint="eastAsia"/>
-        </w:rPr>
       </w:pPr>
       <w:r>
         <w:rPr>
@@ -205,9 +198,6 @@
           <w:numId w:val="1"/>
         </w:numPr>
         <w:ind w:firstLineChars="0"/>
-        <w:rPr>
-          <w:rFonts w:hint="eastAsia"/>
-        </w:rPr>
       </w:pPr>
       <w:r>
         <w:rPr>
@@ -230,154 +220,128 @@
           <w:numId w:val="1"/>
         </w:numPr>
         <w:ind w:firstLineChars="0"/>
-        <w:rPr>
-          <w:rFonts w:hint="eastAsia"/>
-        </w:rPr>
       </w:pPr>
       <w:r>
         <w:rPr>
           <w:rFonts w:hint="eastAsia"/>
         </w:rPr>
         <w:t>VUser tag</w:t>
+      </w:r>
+    </w:p>
+    <w:p/>
+    <w:p>
+      <w:r>
+        <w:rPr>
+          <w:rFonts w:hint="eastAsia"/>
+        </w:rPr>
+        <w:t>2</w:t>
+      </w:r>
+      <w:r>
+        <w:rPr>
+          <w:rFonts w:hint="eastAsia"/>
+        </w:rPr>
+        <w:t>、</w:t>
+      </w:r>
+      <w:r>
+        <w:rPr>
+          <w:rFonts w:hint="eastAsia"/>
+        </w:rPr>
+        <w:t>5</w:t>
+      </w:r>
+      <w:r>
+        <w:rPr>
+          <w:rFonts w:hint="eastAsia"/>
+        </w:rPr>
+        <w:t>、</w:t>
+      </w:r>
+      <w:r>
+        <w:rPr>
+          <w:rFonts w:hint="eastAsia"/>
+        </w:rPr>
+        <w:t>7</w:t>
+      </w:r>
+      <w:r>
+        <w:rPr>
+          <w:rFonts w:hint="eastAsia"/>
+        </w:rPr>
+        <w:t>、</w:t>
+      </w:r>
+      <w:r>
+        <w:rPr>
+          <w:rFonts w:hint="eastAsia"/>
+        </w:rPr>
+        <w:t>8</w:t>
+      </w:r>
+      <w:r>
+        <w:rPr>
+          <w:rFonts w:hint="eastAsia"/>
+        </w:rPr>
+        <w:t>包含</w:t>
+      </w:r>
+      <w:r>
+        <w:rPr>
+          <w:rFonts w:hint="eastAsia"/>
+        </w:rPr>
+        <w:t>api</w:t>
+      </w:r>
+      <w:r>
+        <w:rPr>
+          <w:rFonts w:hint="eastAsia"/>
+        </w:rPr>
+        <w:t>返回的所有字段，实在很无聊的字段不想存就算了</w:t>
       </w:r>
     </w:p>
     <w:p>
-      <w:pPr>
-        <w:rPr>
-          <w:rFonts w:hint="eastAsia"/>
-        </w:rPr>
-      </w:pPr>
+      <w:r>
+        <w:rPr>
+          <w:rFonts w:hint="eastAsia"/>
+        </w:rPr>
+        <w:t>佘泽坡：</w:t>
+      </w:r>
+      <w:r>
+        <w:rPr>
+          <w:rFonts w:hint="eastAsia"/>
+        </w:rPr>
+        <w:t>1</w:t>
+      </w:r>
+      <w:r>
+        <w:rPr>
+          <w:rFonts w:hint="eastAsia"/>
+        </w:rPr>
+        <w:t>、</w:t>
+      </w:r>
+      <w:r>
+        <w:rPr>
+          <w:rFonts w:hint="eastAsia"/>
+        </w:rPr>
+        <w:t>2</w:t>
+      </w:r>
+      <w:r>
+        <w:rPr>
+          <w:rFonts w:hint="eastAsia"/>
+        </w:rPr>
+        <w:t>、</w:t>
+      </w:r>
+      <w:r>
+        <w:rPr>
+          <w:rFonts w:hint="eastAsia"/>
+        </w:rPr>
+        <w:t>3</w:t>
+      </w:r>
+      <w:r>
+        <w:rPr>
+          <w:rFonts w:hint="eastAsia"/>
+        </w:rPr>
+        <w:t>、</w:t>
+      </w:r>
+      <w:r>
+        <w:rPr>
+          <w:rFonts w:hint="eastAsia"/>
+        </w:rPr>
+        <w:t>9</w:t>
+      </w:r>
     </w:p>
     <w:p>
-      <w:pPr>
-        <w:rPr>
-          <w:rFonts w:hint="eastAsia"/>
-        </w:rPr>
-      </w:pPr>
-      <w:r>
-        <w:rPr>
-          <w:rFonts w:hint="eastAsia"/>
-        </w:rPr>
-        <w:t>2</w:t>
-      </w:r>
-      <w:r>
-        <w:rPr>
-          <w:rFonts w:hint="eastAsia"/>
-        </w:rPr>
-        <w:t>、</w:t>
-      </w:r>
-      <w:r>
-        <w:rPr>
-          <w:rFonts w:hint="eastAsia"/>
-        </w:rPr>
-        <w:t>5</w:t>
-      </w:r>
-      <w:r>
-        <w:rPr>
-          <w:rFonts w:hint="eastAsia"/>
-        </w:rPr>
-        <w:t>、</w:t>
-      </w:r>
-      <w:r>
-        <w:rPr>
-          <w:rFonts w:hint="eastAsia"/>
-        </w:rPr>
-        <w:t>7</w:t>
-      </w:r>
-      <w:r>
-        <w:rPr>
-          <w:rFonts w:hint="eastAsia"/>
-        </w:rPr>
-        <w:t>、</w:t>
-      </w:r>
-      <w:r>
-        <w:rPr>
-          <w:rFonts w:hint="eastAsia"/>
-        </w:rPr>
-        <w:t>8</w:t>
-      </w:r>
-      <w:bookmarkStart w:id="0" w:name="_GoBack"/>
-      <w:bookmarkEnd w:id="0"/>
-      <w:r>
-        <w:rPr>
-          <w:rFonts w:hint="eastAsia"/>
-        </w:rPr>
-        <w:t>包含</w:t>
-      </w:r>
-      <w:r>
-        <w:rPr>
-          <w:rFonts w:hint="eastAsia"/>
-        </w:rPr>
-        <w:t>api</w:t>
-      </w:r>
-      <w:r>
-        <w:rPr>
-          <w:rFonts w:hint="eastAsia"/>
-        </w:rPr>
-        <w:t>返回的所有字段，实在很无聊的字段不想存就算了</w:t>
-      </w:r>
-    </w:p>
-    <w:p>
-      <w:pPr>
-        <w:rPr>
-          <w:rFonts w:hint="eastAsia"/>
-        </w:rPr>
-      </w:pPr>
-      <w:r>
-        <w:rPr>
-          <w:rFonts w:hint="eastAsia"/>
-        </w:rPr>
-        <w:t>佘泽坡：</w:t>
-      </w:r>
-      <w:r>
-        <w:rPr>
-          <w:rFonts w:hint="eastAsia"/>
-        </w:rPr>
-        <w:t>1</w:t>
-      </w:r>
-      <w:r>
-        <w:rPr>
-          <w:rFonts w:hint="eastAsia"/>
-        </w:rPr>
-        <w:t>、</w:t>
-      </w:r>
-      <w:r>
-        <w:rPr>
-          <w:rFonts w:hint="eastAsia"/>
-        </w:rPr>
-        <w:t>2</w:t>
-      </w:r>
-      <w:r>
-        <w:rPr>
-          <w:rFonts w:hint="eastAsia"/>
-        </w:rPr>
-        <w:t>、</w:t>
-      </w:r>
-      <w:r>
-        <w:rPr>
-          <w:rFonts w:hint="eastAsia"/>
-        </w:rPr>
-        <w:t>3</w:t>
-      </w:r>
-      <w:r>
-        <w:rPr>
-          <w:rFonts w:hint="eastAsia"/>
-        </w:rPr>
-        <w:t>、</w:t>
-      </w:r>
-      <w:r>
-        <w:rPr>
-          <w:rFonts w:hint="eastAsia"/>
-        </w:rPr>
-        <w:t>9</w:t>
-      </w:r>
-    </w:p>
-    <w:p>
-      <w:pPr>
-        <w:rPr>
-          <w:rFonts w:hint="eastAsia"/>
-        </w:rPr>
-      </w:pPr>
       <w:r>
         <w:rPr>
           <w:rFonts w:hint="eastAsia"/>

</xml_diff>